<commit_message>
Adding demo sheet and updates to report
</commit_message>
<xml_diff>
--- a/COMP1690FinalReport.docx
+++ b/COMP1690FinalReport.docx
@@ -119,14 +119,6 @@
     </w:p>
     <w:p/>
     <w:p>
-      <w:pPr>
-        <w:rPr>
-          <w:b/>
-          <w:bCs/>
-          <w:sz w:val="36"/>
-          <w:szCs w:val="36"/>
-        </w:rPr>
-      </w:pPr>
       <w:r>
         <w:t>Word Count:</w:t>
       </w:r>
@@ -134,10 +126,26 @@
         <w:t xml:space="preserve"> 2,325</w:t>
       </w:r>
     </w:p>
+    <w:p/>
     <w:p>
       <w:pPr>
         <w:pStyle w:val="BodyText"/>
-        <w:jc w:val="center"/>
+      </w:pPr>
+      <w:r>
+        <w:t xml:space="preserve">GitHub: </w:t>
+      </w:r>
+      <w:hyperlink r:id="rId8" w:history="1">
+        <w:r>
+          <w:rPr>
+            <w:rStyle w:val="Hyperlink"/>
+          </w:rPr>
+          <w:t>https://github.com/JoeScho/SafeHome</w:t>
+        </w:r>
+      </w:hyperlink>
+    </w:p>
+    <w:p>
+      <w:pPr>
+        <w:pStyle w:val="BodyText"/>
       </w:pPr>
       <w:r>
         <w:br/>
@@ -160,14 +168,7 @@
       <w:r>
         <w:br/>
       </w:r>
-      <w:r>
-        <w:br/>
-      </w:r>
-      <w:r>
-        <w:br/>
-      </w:r>
-    </w:p>
-    <w:p/>
+    </w:p>
     <w:p/>
     <w:p/>
     <w:p/>
@@ -180,7 +181,12 @@
       <w:bookmarkStart w:id="2" w:name="_Toc478117454"/>
       <w:r>
         <w:lastRenderedPageBreak/>
-        <w:t>Contents</w:t>
+        <w:t>Co</w:t>
+      </w:r>
+      <w:bookmarkStart w:id="3" w:name="_GoBack"/>
+      <w:bookmarkEnd w:id="3"/>
+      <w:r>
+        <w:t>ntents</w:t>
       </w:r>
       <w:bookmarkEnd w:id="2"/>
     </w:p>
@@ -2180,17 +2186,12 @@
           <w:numId w:val="1"/>
         </w:numPr>
       </w:pPr>
-      <w:bookmarkStart w:id="3" w:name="_Toc478117455"/>
+      <w:bookmarkStart w:id="4" w:name="_Toc478117455"/>
       <w:r>
         <w:lastRenderedPageBreak/>
-        <w:t>Introductio</w:t>
-      </w:r>
-      <w:bookmarkStart w:id="4" w:name="_GoBack"/>
+        <w:t>Introduction</w:t>
+      </w:r>
       <w:bookmarkEnd w:id="4"/>
-      <w:r>
-        <w:t>n</w:t>
-      </w:r>
-      <w:bookmarkEnd w:id="3"/>
     </w:p>
     <w:p/>
     <w:p>
@@ -2318,7 +2319,7 @@
                     <pic:cNvPicPr/>
                   </pic:nvPicPr>
                   <pic:blipFill>
-                    <a:blip r:embed="rId8" cstate="print">
+                    <a:blip r:embed="rId9" cstate="print">
                       <a:extLst>
                         <a:ext uri="{28A0092B-C50C-407E-A947-70E740481C1C}">
                           <a14:useLocalDpi xmlns:a14="http://schemas.microsoft.com/office/drawing/2010/main" val="0"/>
@@ -2352,27 +2353,14 @@
       <w:r>
         <w:t xml:space="preserve">Figure </w:t>
       </w:r>
-      <w:r>
-        <w:fldChar w:fldCharType="begin"/>
-      </w:r>
-      <w:r>
-        <w:instrText xml:space="preserve"> SEQ Figure \* ARABIC </w:instrText>
-      </w:r>
-      <w:r>
-        <w:fldChar w:fldCharType="separate"/>
-      </w:r>
-      <w:r>
-        <w:rPr>
-          <w:noProof/>
-        </w:rPr>
-        <w:t>1</w:t>
-      </w:r>
-      <w:r>
-        <w:rPr>
-          <w:noProof/>
-        </w:rPr>
-        <w:fldChar w:fldCharType="end"/>
-      </w:r>
+      <w:fldSimple w:instr=" SEQ Figure \* ARABIC ">
+        <w:r>
+          <w:rPr>
+            <w:noProof/>
+          </w:rPr>
+          <w:t>1</w:t>
+        </w:r>
+      </w:fldSimple>
       <w:r>
         <w:t xml:space="preserve"> </w:t>
       </w:r>
@@ -2479,7 +2467,7 @@
                     <pic:cNvPicPr/>
                   </pic:nvPicPr>
                   <pic:blipFill>
-                    <a:blip r:embed="rId9" cstate="print">
+                    <a:blip r:embed="rId10" cstate="print">
                       <a:extLst>
                         <a:ext uri="{28A0092B-C50C-407E-A947-70E740481C1C}">
                           <a14:useLocalDpi xmlns:a14="http://schemas.microsoft.com/office/drawing/2010/main" val="0"/>
@@ -2513,27 +2501,14 @@
       <w:r>
         <w:t xml:space="preserve">Figure </w:t>
       </w:r>
-      <w:r>
-        <w:fldChar w:fldCharType="begin"/>
-      </w:r>
-      <w:r>
-        <w:instrText xml:space="preserve"> SEQ Figure \* ARABIC </w:instrText>
-      </w:r>
-      <w:r>
-        <w:fldChar w:fldCharType="separate"/>
-      </w:r>
-      <w:r>
-        <w:rPr>
-          <w:noProof/>
-        </w:rPr>
-        <w:t>2</w:t>
-      </w:r>
-      <w:r>
-        <w:rPr>
-          <w:noProof/>
-        </w:rPr>
-        <w:fldChar w:fldCharType="end"/>
-      </w:r>
+      <w:fldSimple w:instr=" SEQ Figure \* ARABIC ">
+        <w:r>
+          <w:rPr>
+            <w:noProof/>
+          </w:rPr>
+          <w:t>2</w:t>
+        </w:r>
+      </w:fldSimple>
       <w:r>
         <w:t xml:space="preserve"> – Windows Forms Class Diagram</w:t>
       </w:r>
@@ -2597,7 +2572,7 @@
                     <pic:cNvPicPr/>
                   </pic:nvPicPr>
                   <pic:blipFill>
-                    <a:blip r:embed="rId10" cstate="print">
+                    <a:blip r:embed="rId11" cstate="print">
                       <a:extLst>
                         <a:ext uri="{28A0092B-C50C-407E-A947-70E740481C1C}">
                           <a14:useLocalDpi xmlns:a14="http://schemas.microsoft.com/office/drawing/2010/main" val="0"/>
@@ -2631,27 +2606,14 @@
       <w:r>
         <w:t xml:space="preserve">Figure </w:t>
       </w:r>
-      <w:r>
-        <w:fldChar w:fldCharType="begin"/>
-      </w:r>
-      <w:r>
-        <w:instrText xml:space="preserve"> SEQ Figure \* ARABIC </w:instrText>
-      </w:r>
-      <w:r>
-        <w:fldChar w:fldCharType="separate"/>
-      </w:r>
-      <w:r>
-        <w:rPr>
-          <w:noProof/>
-        </w:rPr>
-        <w:t>3</w:t>
-      </w:r>
-      <w:r>
-        <w:rPr>
-          <w:noProof/>
-        </w:rPr>
-        <w:fldChar w:fldCharType="end"/>
-      </w:r>
+      <w:fldSimple w:instr=" SEQ Figure \* ARABIC ">
+        <w:r>
+          <w:rPr>
+            <w:noProof/>
+          </w:rPr>
+          <w:t>3</w:t>
+        </w:r>
+      </w:fldSimple>
       <w:r>
         <w:t xml:space="preserve"> – SOAP API Class Diagram</w:t>
       </w:r>
@@ -2706,7 +2668,7 @@
                     <pic:cNvPicPr/>
                   </pic:nvPicPr>
                   <pic:blipFill>
-                    <a:blip r:embed="rId11" cstate="print">
+                    <a:blip r:embed="rId12" cstate="print">
                       <a:extLst>
                         <a:ext uri="{28A0092B-C50C-407E-A947-70E740481C1C}">
                           <a14:useLocalDpi xmlns:a14="http://schemas.microsoft.com/office/drawing/2010/main" val="0"/>
@@ -2740,27 +2702,14 @@
       <w:r>
         <w:t xml:space="preserve">Figure </w:t>
       </w:r>
-      <w:r>
-        <w:fldChar w:fldCharType="begin"/>
-      </w:r>
-      <w:r>
-        <w:instrText xml:space="preserve"> SEQ Figure \* ARABIC </w:instrText>
-      </w:r>
-      <w:r>
-        <w:fldChar w:fldCharType="separate"/>
-      </w:r>
-      <w:r>
-        <w:rPr>
-          <w:noProof/>
-        </w:rPr>
-        <w:t>4</w:t>
-      </w:r>
-      <w:r>
-        <w:rPr>
-          <w:noProof/>
-        </w:rPr>
-        <w:fldChar w:fldCharType="end"/>
-      </w:r>
+      <w:fldSimple w:instr=" SEQ Figure \* ARABIC ">
+        <w:r>
+          <w:rPr>
+            <w:noProof/>
+          </w:rPr>
+          <w:t>4</w:t>
+        </w:r>
+      </w:fldSimple>
       <w:r>
         <w:t xml:space="preserve"> – Web Forms Class Diagram</w:t>
       </w:r>
@@ -2812,7 +2761,7 @@
                     <pic:cNvPicPr/>
                   </pic:nvPicPr>
                   <pic:blipFill>
-                    <a:blip r:embed="rId12" cstate="print">
+                    <a:blip r:embed="rId13" cstate="print">
                       <a:extLst>
                         <a:ext uri="{28A0092B-C50C-407E-A947-70E740481C1C}">
                           <a14:useLocalDpi xmlns:a14="http://schemas.microsoft.com/office/drawing/2010/main" val="0"/>
@@ -2846,27 +2795,14 @@
       <w:r>
         <w:t xml:space="preserve">Figure </w:t>
       </w:r>
-      <w:r>
-        <w:fldChar w:fldCharType="begin"/>
-      </w:r>
-      <w:r>
-        <w:instrText xml:space="preserve"> SEQ Figure \* ARABIC </w:instrText>
-      </w:r>
-      <w:r>
-        <w:fldChar w:fldCharType="separate"/>
-      </w:r>
-      <w:r>
-        <w:rPr>
-          <w:noProof/>
-        </w:rPr>
-        <w:t>5</w:t>
-      </w:r>
-      <w:r>
-        <w:rPr>
-          <w:noProof/>
-        </w:rPr>
-        <w:fldChar w:fldCharType="end"/>
-      </w:r>
+      <w:fldSimple w:instr=" SEQ Figure \* ARABIC ">
+        <w:r>
+          <w:rPr>
+            <w:noProof/>
+          </w:rPr>
+          <w:t>5</w:t>
+        </w:r>
+      </w:fldSimple>
       <w:r>
         <w:t xml:space="preserve"> – Use Case</w:t>
       </w:r>
@@ -2943,130 +2879,6 @@
             <wp:extent cx="5731510" cy="2642235"/>
             <wp:effectExtent l="0" t="0" r="2540" b="5715"/>
             <wp:docPr id="1" name="Picture 1"/>
-            <wp:cNvGraphicFramePr>
-              <a:graphicFrameLocks xmlns:a="http://schemas.openxmlformats.org/drawingml/2006/main" noChangeAspect="1"/>
-            </wp:cNvGraphicFramePr>
-            <a:graphic xmlns:a="http://schemas.openxmlformats.org/drawingml/2006/main">
-              <a:graphicData uri="http://schemas.openxmlformats.org/drawingml/2006/picture">
-                <pic:pic xmlns:pic="http://schemas.openxmlformats.org/drawingml/2006/picture">
-                  <pic:nvPicPr>
-                    <pic:cNvPr id="1" name=""/>
-                    <pic:cNvPicPr/>
-                  </pic:nvPicPr>
-                  <pic:blipFill>
-                    <a:blip r:embed="rId13"/>
-                    <a:stretch>
-                      <a:fillRect/>
-                    </a:stretch>
-                  </pic:blipFill>
-                  <pic:spPr>
-                    <a:xfrm>
-                      <a:off x="0" y="0"/>
-                      <a:ext cx="5731510" cy="2642235"/>
-                    </a:xfrm>
-                    <a:prstGeom prst="rect">
-                      <a:avLst/>
-                    </a:prstGeom>
-                  </pic:spPr>
-                </pic:pic>
-              </a:graphicData>
-            </a:graphic>
-          </wp:inline>
-        </w:drawing>
-      </w:r>
-    </w:p>
-    <w:p>
-      <w:pPr>
-        <w:pStyle w:val="Caption"/>
-      </w:pPr>
-      <w:r>
-        <w:t xml:space="preserve">Figure </w:t>
-      </w:r>
-      <w:r>
-        <w:fldChar w:fldCharType="begin"/>
-      </w:r>
-      <w:r>
-        <w:instrText xml:space="preserve"> SEQ Figure \* ARABIC </w:instrText>
-      </w:r>
-      <w:r>
-        <w:fldChar w:fldCharType="separate"/>
-      </w:r>
-      <w:r>
-        <w:rPr>
-          <w:noProof/>
-        </w:rPr>
-        <w:t>6</w:t>
-      </w:r>
-      <w:r>
-        <w:rPr>
-          <w:noProof/>
-        </w:rPr>
-        <w:fldChar w:fldCharType="end"/>
-      </w:r>
-      <w:r>
-        <w:t xml:space="preserve"> - Register / Login Page</w:t>
-      </w:r>
-    </w:p>
-    <w:p/>
-    <w:p/>
-    <w:p/>
-    <w:p/>
-    <w:p/>
-    <w:p/>
-    <w:p/>
-    <w:p/>
-    <w:p/>
-    <w:p/>
-    <w:p/>
-    <w:p/>
-    <w:p/>
-    <w:p/>
-    <w:p/>
-    <w:p>
-      <w:pPr>
-        <w:pStyle w:val="Heading3"/>
-        <w:numPr>
-          <w:ilvl w:val="2"/>
-          <w:numId w:val="1"/>
-        </w:numPr>
-      </w:pPr>
-      <w:bookmarkStart w:id="15" w:name="_Toc478117466"/>
-      <w:r>
-        <w:lastRenderedPageBreak/>
-        <w:t>Home Page</w:t>
-      </w:r>
-      <w:bookmarkEnd w:id="15"/>
-    </w:p>
-    <w:p>
-      <w:r>
-        <w:t xml:space="preserve">Figure 7 shows what the user is displayed upon first login. </w:t>
-      </w:r>
-      <w:r>
-        <w:t>The ‘Rooms’ ListB</w:t>
-      </w:r>
-      <w:r>
-        <w:t>ox is empty, and the ‘Floor No.’ cannot be selected as they have not been created yet. Likewise, the user cannot view a room, nor add one until a floor is create</w:t>
-      </w:r>
-      <w:r>
-        <w:t>d. The ‘Visualise’ and ‘Launch Emulator’ buttons do function but will have no data to work with. The only function the user can access at this time is the ‘Add a floor’ section. Once a floor has been added, the user can add rooms</w:t>
-      </w:r>
-      <w:r>
-        <w:t xml:space="preserve"> to that floor.</w:t>
-      </w:r>
-    </w:p>
-    <w:p>
-      <w:pPr>
-        <w:keepNext/>
-      </w:pPr>
-      <w:r>
-        <w:rPr>
-          <w:noProof/>
-        </w:rPr>
-        <w:drawing>
-          <wp:inline distT="0" distB="0" distL="0" distR="0" wp14:anchorId="15F9B626" wp14:editId="076780A8">
-            <wp:extent cx="5731510" cy="2642235"/>
-            <wp:effectExtent l="0" t="0" r="2540" b="5715"/>
-            <wp:docPr id="8" name="Picture 8"/>
             <wp:cNvGraphicFramePr>
               <a:graphicFrameLocks xmlns:a="http://schemas.openxmlformats.org/drawingml/2006/main" noChangeAspect="1"/>
             </wp:cNvGraphicFramePr>
@@ -3106,50 +2918,63 @@
       <w:r>
         <w:t xml:space="preserve">Figure </w:t>
       </w:r>
-      <w:r>
-        <w:fldChar w:fldCharType="begin"/>
-      </w:r>
-      <w:r>
-        <w:instrText xml:space="preserve"> SEQ Figure \* ARABIC </w:instrText>
-      </w:r>
-      <w:r>
-        <w:fldChar w:fldCharType="separate"/>
-      </w:r>
-      <w:r>
-        <w:rPr>
-          <w:noProof/>
-        </w:rPr>
-        <w:t>7</w:t>
-      </w:r>
-      <w:r>
-        <w:rPr>
-          <w:noProof/>
-        </w:rPr>
-        <w:fldChar w:fldCharType="end"/>
-      </w:r>
-      <w:r>
-        <w:t xml:space="preserve"> - Empty Home Page</w:t>
-      </w:r>
-    </w:p>
-    <w:p/>
-    <w:p>
-      <w:r>
-        <w:t>Figure 8 is an example of what the user’s home page could look like after several rooms and floors have been created.</w:t>
-      </w:r>
-      <w:r>
-        <w:t xml:space="preserve"> The user can select a room from the </w:t>
-      </w:r>
-      <w:r>
-        <w:t>ListBox</w:t>
-      </w:r>
-      <w:r>
-        <w:t xml:space="preserve"> to view </w:t>
-      </w:r>
-      <w:r>
-        <w:t>its</w:t>
-      </w:r>
-      <w:r>
-        <w:t xml:space="preserve"> details.</w:t>
+      <w:fldSimple w:instr=" SEQ Figure \* ARABIC ">
+        <w:r>
+          <w:rPr>
+            <w:noProof/>
+          </w:rPr>
+          <w:t>6</w:t>
+        </w:r>
+      </w:fldSimple>
+      <w:r>
+        <w:t xml:space="preserve"> - Register / Login Page</w:t>
+      </w:r>
+    </w:p>
+    <w:p/>
+    <w:p/>
+    <w:p/>
+    <w:p/>
+    <w:p/>
+    <w:p/>
+    <w:p/>
+    <w:p/>
+    <w:p/>
+    <w:p/>
+    <w:p/>
+    <w:p/>
+    <w:p/>
+    <w:p/>
+    <w:p/>
+    <w:p>
+      <w:pPr>
+        <w:pStyle w:val="Heading3"/>
+        <w:numPr>
+          <w:ilvl w:val="2"/>
+          <w:numId w:val="1"/>
+        </w:numPr>
+      </w:pPr>
+      <w:bookmarkStart w:id="15" w:name="_Toc478117466"/>
+      <w:r>
+        <w:lastRenderedPageBreak/>
+        <w:t>Home Page</w:t>
+      </w:r>
+      <w:bookmarkEnd w:id="15"/>
+    </w:p>
+    <w:p>
+      <w:r>
+        <w:t xml:space="preserve">Figure 7 shows what the user is displayed upon first login. </w:t>
+      </w:r>
+      <w:r>
+        <w:t>The ‘Rooms’ ListB</w:t>
+      </w:r>
+      <w:r>
+        <w:t>ox is empty, and the ‘Floor No.’ cannot be selected as they have not been created yet. Likewise, the user cannot view a room, nor add one until a floor is create</w:t>
+      </w:r>
+      <w:r>
+        <w:t>d. The ‘Visualise’ and ‘Launch Emulator’ buttons do function but will have no data to work with. The only function the user can access at this time is the ‘Add a floor’ section. Once a floor has been added, the user can add rooms</w:t>
+      </w:r>
+      <w:r>
+        <w:t xml:space="preserve"> to that floor.</w:t>
       </w:r>
     </w:p>
     <w:p>
@@ -3161,10 +2986,10 @@
           <w:noProof/>
         </w:rPr>
         <w:drawing>
-          <wp:inline distT="0" distB="0" distL="0" distR="0" wp14:anchorId="3ACCC841" wp14:editId="429E31FE">
+          <wp:inline distT="0" distB="0" distL="0" distR="0" wp14:anchorId="15F9B626" wp14:editId="076780A8">
             <wp:extent cx="5731510" cy="2642235"/>
             <wp:effectExtent l="0" t="0" r="2540" b="5715"/>
-            <wp:docPr id="9" name="Picture 9"/>
+            <wp:docPr id="8" name="Picture 8"/>
             <wp:cNvGraphicFramePr>
               <a:graphicFrameLocks xmlns:a="http://schemas.openxmlformats.org/drawingml/2006/main" noChangeAspect="1"/>
             </wp:cNvGraphicFramePr>
@@ -3204,59 +3029,37 @@
       <w:r>
         <w:t xml:space="preserve">Figure </w:t>
       </w:r>
-      <w:r>
-        <w:fldChar w:fldCharType="begin"/>
-      </w:r>
-      <w:r>
-        <w:instrText xml:space="preserve"> SEQ Figure \* ARABIC </w:instrText>
-      </w:r>
-      <w:r>
-        <w:fldChar w:fldCharType="separate"/>
-      </w:r>
-      <w:r>
-        <w:rPr>
-          <w:noProof/>
-        </w:rPr>
-        <w:t>8</w:t>
-      </w:r>
-      <w:r>
-        <w:rPr>
-          <w:noProof/>
-        </w:rPr>
-        <w:fldChar w:fldCharType="end"/>
-      </w:r>
-      <w:r>
-        <w:t xml:space="preserve"> - Example Home Page</w:t>
-      </w:r>
-    </w:p>
-    <w:p/>
-    <w:p>
-      <w:pPr>
-        <w:pStyle w:val="Heading3"/>
-        <w:numPr>
-          <w:ilvl w:val="2"/>
-          <w:numId w:val="1"/>
-        </w:numPr>
-      </w:pPr>
-      <w:bookmarkStart w:id="16" w:name="_Toc478117467"/>
-      <w:r>
-        <w:lastRenderedPageBreak/>
-        <w:t>Add Room Page</w:t>
-      </w:r>
-      <w:bookmarkEnd w:id="16"/>
-    </w:p>
-    <w:p>
-      <w:r>
-        <w:t>Figure 9 is an example of how the user can add a room. They can enter a room name, any adjacent rooms, doorways</w:t>
-      </w:r>
-      <w:r>
-        <w:t>,</w:t>
-      </w:r>
-      <w:r>
-        <w:t xml:space="preserve"> and sensors.</w:t>
-      </w:r>
-      <w:r>
-        <w:t xml:space="preserve"> The system ensures that the layout is physically possible so that visualisations can be produced correctly.</w:t>
+      <w:fldSimple w:instr=" SEQ Figure \* ARABIC ">
+        <w:r>
+          <w:rPr>
+            <w:noProof/>
+          </w:rPr>
+          <w:t>7</w:t>
+        </w:r>
+      </w:fldSimple>
+      <w:r>
+        <w:t xml:space="preserve"> - Empty Home Page</w:t>
+      </w:r>
+    </w:p>
+    <w:p/>
+    <w:p>
+      <w:r>
+        <w:t>Figure 8 is an example of what the user’s home page could look like after several rooms and floors have been created.</w:t>
+      </w:r>
+      <w:r>
+        <w:t xml:space="preserve"> The user can select a room from the </w:t>
+      </w:r>
+      <w:r>
+        <w:t>ListBox</w:t>
+      </w:r>
+      <w:r>
+        <w:t xml:space="preserve"> to view </w:t>
+      </w:r>
+      <w:r>
+        <w:t>its</w:t>
+      </w:r>
+      <w:r>
+        <w:t xml:space="preserve"> details.</w:t>
       </w:r>
     </w:p>
     <w:p>
@@ -3268,10 +3071,10 @@
           <w:noProof/>
         </w:rPr>
         <w:drawing>
-          <wp:inline distT="0" distB="0" distL="0" distR="0" wp14:anchorId="2BF08EA3" wp14:editId="0DFCEBDD">
+          <wp:inline distT="0" distB="0" distL="0" distR="0" wp14:anchorId="3ACCC841" wp14:editId="429E31FE">
             <wp:extent cx="5731510" cy="2642235"/>
             <wp:effectExtent l="0" t="0" r="2540" b="5715"/>
-            <wp:docPr id="10" name="Picture 10"/>
+            <wp:docPr id="9" name="Picture 9"/>
             <wp:cNvGraphicFramePr>
               <a:graphicFrameLocks xmlns:a="http://schemas.openxmlformats.org/drawingml/2006/main" noChangeAspect="1"/>
             </wp:cNvGraphicFramePr>
@@ -3311,29 +3114,16 @@
       <w:r>
         <w:t xml:space="preserve">Figure </w:t>
       </w:r>
-      <w:r>
-        <w:fldChar w:fldCharType="begin"/>
-      </w:r>
-      <w:r>
-        <w:instrText xml:space="preserve"> SEQ Figure \* ARABIC </w:instrText>
-      </w:r>
-      <w:r>
-        <w:fldChar w:fldCharType="separate"/>
-      </w:r>
-      <w:r>
-        <w:rPr>
-          <w:noProof/>
-        </w:rPr>
-        <w:t>9</w:t>
-      </w:r>
-      <w:r>
-        <w:rPr>
-          <w:noProof/>
-        </w:rPr>
-        <w:fldChar w:fldCharType="end"/>
-      </w:r>
-      <w:r>
-        <w:t xml:space="preserve"> - Adding a Room</w:t>
+      <w:fldSimple w:instr=" SEQ Figure \* ARABIC ">
+        <w:r>
+          <w:rPr>
+            <w:noProof/>
+          </w:rPr>
+          <w:t>8</w:t>
+        </w:r>
+      </w:fldSimple>
+      <w:r>
+        <w:t xml:space="preserve"> - Example Home Page</w:t>
       </w:r>
     </w:p>
     <w:p/>
@@ -3345,21 +3135,25 @@
           <w:numId w:val="1"/>
         </w:numPr>
       </w:pPr>
-      <w:bookmarkStart w:id="17" w:name="_Toc478117468"/>
-      <w:r>
-        <w:t>View Room Page</w:t>
-      </w:r>
-      <w:bookmarkEnd w:id="17"/>
-    </w:p>
-    <w:p>
-      <w:r>
-        <w:t xml:space="preserve">Figure 10 shows the ‘View Room’ page. </w:t>
-      </w:r>
-      <w:r>
-        <w:t>Once the user has created a room they may view the room’s details. They are shown the room’s</w:t>
-      </w:r>
-      <w:r>
-        <w:t xml:space="preserve"> name, adjacent rooms, and sensors.</w:t>
+      <w:bookmarkStart w:id="16" w:name="_Toc478117467"/>
+      <w:r>
+        <w:lastRenderedPageBreak/>
+        <w:t>Add Room Page</w:t>
+      </w:r>
+      <w:bookmarkEnd w:id="16"/>
+    </w:p>
+    <w:p>
+      <w:r>
+        <w:t>Figure 9 is an example of how the user can add a room. They can enter a room name, any adjacent rooms, doorways</w:t>
+      </w:r>
+      <w:r>
+        <w:t>,</w:t>
+      </w:r>
+      <w:r>
+        <w:t xml:space="preserve"> and sensors.</w:t>
+      </w:r>
+      <w:r>
+        <w:t xml:space="preserve"> The system ensures that the layout is physically possible so that visualisations can be produced correctly.</w:t>
       </w:r>
     </w:p>
     <w:p>
@@ -3371,10 +3165,10 @@
           <w:noProof/>
         </w:rPr>
         <w:drawing>
-          <wp:inline distT="0" distB="0" distL="0" distR="0" wp14:anchorId="578A4273" wp14:editId="7C5B17BA">
+          <wp:inline distT="0" distB="0" distL="0" distR="0" wp14:anchorId="2BF08EA3" wp14:editId="0DFCEBDD">
             <wp:extent cx="5731510" cy="2642235"/>
             <wp:effectExtent l="0" t="0" r="2540" b="5715"/>
-            <wp:docPr id="11" name="Picture 11"/>
+            <wp:docPr id="10" name="Picture 10"/>
             <wp:cNvGraphicFramePr>
               <a:graphicFrameLocks xmlns:a="http://schemas.openxmlformats.org/drawingml/2006/main" noChangeAspect="1"/>
             </wp:cNvGraphicFramePr>
@@ -3414,27 +3208,104 @@
       <w:r>
         <w:t xml:space="preserve">Figure </w:t>
       </w:r>
-      <w:r>
-        <w:fldChar w:fldCharType="begin"/>
-      </w:r>
-      <w:r>
-        <w:instrText xml:space="preserve"> SEQ Figure \* ARABIC </w:instrText>
-      </w:r>
-      <w:r>
-        <w:fldChar w:fldCharType="separate"/>
-      </w:r>
+      <w:fldSimple w:instr=" SEQ Figure \* ARABIC ">
+        <w:r>
+          <w:rPr>
+            <w:noProof/>
+          </w:rPr>
+          <w:t>9</w:t>
+        </w:r>
+      </w:fldSimple>
+      <w:r>
+        <w:t xml:space="preserve"> - Adding a Room</w:t>
+      </w:r>
+    </w:p>
+    <w:p/>
+    <w:p>
+      <w:pPr>
+        <w:pStyle w:val="Heading3"/>
+        <w:numPr>
+          <w:ilvl w:val="2"/>
+          <w:numId w:val="1"/>
+        </w:numPr>
+      </w:pPr>
+      <w:bookmarkStart w:id="17" w:name="_Toc478117468"/>
+      <w:r>
+        <w:t>View Room Page</w:t>
+      </w:r>
+      <w:bookmarkEnd w:id="17"/>
+    </w:p>
+    <w:p>
+      <w:r>
+        <w:t xml:space="preserve">Figure 10 shows the ‘View Room’ page. </w:t>
+      </w:r>
+      <w:r>
+        <w:t>Once the user has created a room they may view the room’s details. They are shown the room’s</w:t>
+      </w:r>
+      <w:r>
+        <w:t xml:space="preserve"> name, adjacent rooms, and sensors.</w:t>
+      </w:r>
+    </w:p>
+    <w:p>
+      <w:pPr>
+        <w:keepNext/>
+      </w:pPr>
       <w:r>
         <w:rPr>
           <w:noProof/>
         </w:rPr>
-        <w:t>10</w:t>
-      </w:r>
-      <w:r>
-        <w:rPr>
-          <w:noProof/>
-        </w:rPr>
-        <w:fldChar w:fldCharType="end"/>
-      </w:r>
+        <w:drawing>
+          <wp:inline distT="0" distB="0" distL="0" distR="0" wp14:anchorId="578A4273" wp14:editId="7C5B17BA">
+            <wp:extent cx="5731510" cy="2642235"/>
+            <wp:effectExtent l="0" t="0" r="2540" b="5715"/>
+            <wp:docPr id="11" name="Picture 11"/>
+            <wp:cNvGraphicFramePr>
+              <a:graphicFrameLocks xmlns:a="http://schemas.openxmlformats.org/drawingml/2006/main" noChangeAspect="1"/>
+            </wp:cNvGraphicFramePr>
+            <a:graphic xmlns:a="http://schemas.openxmlformats.org/drawingml/2006/main">
+              <a:graphicData uri="http://schemas.openxmlformats.org/drawingml/2006/picture">
+                <pic:pic xmlns:pic="http://schemas.openxmlformats.org/drawingml/2006/picture">
+                  <pic:nvPicPr>
+                    <pic:cNvPr id="1" name=""/>
+                    <pic:cNvPicPr/>
+                  </pic:nvPicPr>
+                  <pic:blipFill>
+                    <a:blip r:embed="rId18"/>
+                    <a:stretch>
+                      <a:fillRect/>
+                    </a:stretch>
+                  </pic:blipFill>
+                  <pic:spPr>
+                    <a:xfrm>
+                      <a:off x="0" y="0"/>
+                      <a:ext cx="5731510" cy="2642235"/>
+                    </a:xfrm>
+                    <a:prstGeom prst="rect">
+                      <a:avLst/>
+                    </a:prstGeom>
+                  </pic:spPr>
+                </pic:pic>
+              </a:graphicData>
+            </a:graphic>
+          </wp:inline>
+        </w:drawing>
+      </w:r>
+    </w:p>
+    <w:p>
+      <w:pPr>
+        <w:pStyle w:val="Caption"/>
+      </w:pPr>
+      <w:r>
+        <w:t xml:space="preserve">Figure </w:t>
+      </w:r>
+      <w:fldSimple w:instr=" SEQ Figure \* ARABIC ">
+        <w:r>
+          <w:rPr>
+            <w:noProof/>
+          </w:rPr>
+          <w:t>10</w:t>
+        </w:r>
+      </w:fldSimple>
       <w:r>
         <w:t xml:space="preserve"> - View Room</w:t>
       </w:r>
@@ -3498,7 +3369,7 @@
                     <pic:cNvPicPr/>
                   </pic:nvPicPr>
                   <pic:blipFill>
-                    <a:blip r:embed="rId18"/>
+                    <a:blip r:embed="rId19"/>
                     <a:stretch>
                       <a:fillRect/>
                     </a:stretch>
@@ -3526,27 +3397,14 @@
       <w:r>
         <w:t xml:space="preserve">Figure </w:t>
       </w:r>
-      <w:r>
-        <w:fldChar w:fldCharType="begin"/>
-      </w:r>
-      <w:r>
-        <w:instrText xml:space="preserve"> SEQ Figure \* ARABIC </w:instrText>
-      </w:r>
-      <w:r>
-        <w:fldChar w:fldCharType="separate"/>
-      </w:r>
-      <w:r>
-        <w:rPr>
-          <w:noProof/>
-        </w:rPr>
-        <w:t>11</w:t>
-      </w:r>
-      <w:r>
-        <w:rPr>
-          <w:noProof/>
-        </w:rPr>
-        <w:fldChar w:fldCharType="end"/>
-      </w:r>
+      <w:fldSimple w:instr=" SEQ Figure \* ARABIC ">
+        <w:r>
+          <w:rPr>
+            <w:noProof/>
+          </w:rPr>
+          <w:t>11</w:t>
+        </w:r>
+      </w:fldSimple>
       <w:r>
         <w:t xml:space="preserve"> - Visualisation</w:t>
       </w:r>
@@ -3607,7 +3465,7 @@
                     <pic:cNvPicPr/>
                   </pic:nvPicPr>
                   <pic:blipFill>
-                    <a:blip r:embed="rId19"/>
+                    <a:blip r:embed="rId20"/>
                     <a:stretch>
                       <a:fillRect/>
                     </a:stretch>
@@ -3635,27 +3493,14 @@
       <w:r>
         <w:t xml:space="preserve">Figure </w:t>
       </w:r>
-      <w:r>
-        <w:fldChar w:fldCharType="begin"/>
-      </w:r>
-      <w:r>
-        <w:instrText xml:space="preserve"> SEQ Figure \* ARABIC </w:instrText>
-      </w:r>
-      <w:r>
-        <w:fldChar w:fldCharType="separate"/>
-      </w:r>
-      <w:r>
-        <w:rPr>
-          <w:noProof/>
-        </w:rPr>
-        <w:t>12</w:t>
-      </w:r>
-      <w:r>
-        <w:rPr>
-          <w:noProof/>
-        </w:rPr>
-        <w:fldChar w:fldCharType="end"/>
-      </w:r>
+      <w:fldSimple w:instr=" SEQ Figure \* ARABIC ">
+        <w:r>
+          <w:rPr>
+            <w:noProof/>
+          </w:rPr>
+          <w:t>12</w:t>
+        </w:r>
+      </w:fldSimple>
       <w:r>
         <w:t xml:space="preserve"> - Sensor Emulator</w:t>
       </w:r>
@@ -3724,7 +3569,7 @@
                     <pic:cNvPicPr/>
                   </pic:nvPicPr>
                   <pic:blipFill>
-                    <a:blip r:embed="rId20"/>
+                    <a:blip r:embed="rId21"/>
                     <a:stretch>
                       <a:fillRect/>
                     </a:stretch>
@@ -3752,27 +3597,14 @@
       <w:r>
         <w:t xml:space="preserve">Figure </w:t>
       </w:r>
-      <w:r>
-        <w:fldChar w:fldCharType="begin"/>
-      </w:r>
-      <w:r>
-        <w:instrText xml:space="preserve"> SEQ Figure \* ARABIC </w:instrText>
-      </w:r>
-      <w:r>
-        <w:fldChar w:fldCharType="separate"/>
-      </w:r>
-      <w:r>
-        <w:rPr>
-          <w:noProof/>
-        </w:rPr>
-        <w:t>13</w:t>
-      </w:r>
-      <w:r>
-        <w:rPr>
-          <w:noProof/>
-        </w:rPr>
-        <w:fldChar w:fldCharType="end"/>
-      </w:r>
+      <w:fldSimple w:instr=" SEQ Figure \* ARABIC ">
+        <w:r>
+          <w:rPr>
+            <w:noProof/>
+          </w:rPr>
+          <w:t>13</w:t>
+        </w:r>
+      </w:fldSimple>
       <w:r>
         <w:t xml:space="preserve"> - </w:t>
       </w:r>
@@ -3851,7 +3683,7 @@
                     <pic:cNvPicPr/>
                   </pic:nvPicPr>
                   <pic:blipFill>
-                    <a:blip r:embed="rId21"/>
+                    <a:blip r:embed="rId22"/>
                     <a:stretch>
                       <a:fillRect/>
                     </a:stretch>
@@ -3879,27 +3711,14 @@
       <w:r>
         <w:t xml:space="preserve">Figure </w:t>
       </w:r>
-      <w:r>
-        <w:fldChar w:fldCharType="begin"/>
-      </w:r>
-      <w:r>
-        <w:instrText xml:space="preserve"> SEQ Figure \* ARABIC </w:instrText>
-      </w:r>
-      <w:r>
-        <w:fldChar w:fldCharType="separate"/>
-      </w:r>
-      <w:r>
-        <w:rPr>
-          <w:noProof/>
-        </w:rPr>
-        <w:t>14</w:t>
-      </w:r>
-      <w:r>
-        <w:rPr>
-          <w:noProof/>
-        </w:rPr>
-        <w:fldChar w:fldCharType="end"/>
-      </w:r>
+      <w:fldSimple w:instr=" SEQ Figure \* ARABIC ">
+        <w:r>
+          <w:rPr>
+            <w:noProof/>
+          </w:rPr>
+          <w:t>14</w:t>
+        </w:r>
+      </w:fldSimple>
       <w:r>
         <w:t xml:space="preserve"> - Home Page</w:t>
       </w:r>
@@ -3942,7 +3761,7 @@
                     <pic:cNvPicPr/>
                   </pic:nvPicPr>
                   <pic:blipFill>
-                    <a:blip r:embed="rId22"/>
+                    <a:blip r:embed="rId23"/>
                     <a:stretch>
                       <a:fillRect/>
                     </a:stretch>
@@ -3970,27 +3789,14 @@
       <w:r>
         <w:t xml:space="preserve">Figure </w:t>
       </w:r>
-      <w:r>
-        <w:fldChar w:fldCharType="begin"/>
-      </w:r>
-      <w:r>
-        <w:instrText xml:space="preserve"> SEQ Figure \* ARABIC </w:instrText>
-      </w:r>
-      <w:r>
-        <w:fldChar w:fldCharType="separate"/>
-      </w:r>
-      <w:r>
-        <w:rPr>
-          <w:noProof/>
-        </w:rPr>
-        <w:t>15</w:t>
-      </w:r>
-      <w:r>
-        <w:rPr>
-          <w:noProof/>
-        </w:rPr>
-        <w:fldChar w:fldCharType="end"/>
-      </w:r>
+      <w:fldSimple w:instr=" SEQ Figure \* ARABIC ">
+        <w:r>
+          <w:rPr>
+            <w:noProof/>
+          </w:rPr>
+          <w:t>15</w:t>
+        </w:r>
+      </w:fldSimple>
       <w:r>
         <w:t xml:space="preserve"> - Armed System</w:t>
       </w:r>
@@ -4300,7 +4106,7 @@
                     <pic:cNvPicPr/>
                   </pic:nvPicPr>
                   <pic:blipFill>
-                    <a:blip r:embed="rId23"/>
+                    <a:blip r:embed="rId24"/>
                     <a:stretch>
                       <a:fillRect/>
                     </a:stretch>
@@ -4328,27 +4134,14 @@
       <w:r>
         <w:t xml:space="preserve">Figure </w:t>
       </w:r>
-      <w:r>
-        <w:fldChar w:fldCharType="begin"/>
-      </w:r>
-      <w:r>
-        <w:instrText xml:space="preserve"> SEQ Figure \* ARABIC </w:instrText>
-      </w:r>
-      <w:r>
-        <w:fldChar w:fldCharType="separate"/>
-      </w:r>
-      <w:r>
-        <w:rPr>
-          <w:noProof/>
-        </w:rPr>
-        <w:t>16</w:t>
-      </w:r>
-      <w:r>
-        <w:rPr>
-          <w:noProof/>
-        </w:rPr>
-        <w:fldChar w:fldCharType="end"/>
-      </w:r>
+      <w:fldSimple w:instr=" SEQ Figure \* ARABIC ">
+        <w:r>
+          <w:rPr>
+            <w:noProof/>
+          </w:rPr>
+          <w:t>16</w:t>
+        </w:r>
+      </w:fldSimple>
       <w:r>
         <w:t xml:space="preserve"> - Layout error</w:t>
       </w:r>
@@ -5372,7 +5165,7 @@
                     <pic:cNvPicPr/>
                   </pic:nvPicPr>
                   <pic:blipFill>
-                    <a:blip r:embed="rId24">
+                    <a:blip r:embed="rId25">
                       <a:extLst>
                         <a:ext uri="{28A0092B-C50C-407E-A947-70E740481C1C}">
                           <a14:useLocalDpi xmlns:a14="http://schemas.microsoft.com/office/drawing/2010/main" val="0"/>
@@ -5406,27 +5199,14 @@
       <w:r>
         <w:t xml:space="preserve">Figure </w:t>
       </w:r>
-      <w:r>
-        <w:fldChar w:fldCharType="begin"/>
-      </w:r>
-      <w:r>
-        <w:instrText xml:space="preserve"> SEQ Figure \* ARABIC </w:instrText>
-      </w:r>
-      <w:r>
-        <w:fldChar w:fldCharType="separate"/>
-      </w:r>
-      <w:r>
-        <w:rPr>
-          <w:noProof/>
-        </w:rPr>
-        <w:t>17</w:t>
-      </w:r>
-      <w:r>
-        <w:rPr>
-          <w:noProof/>
-        </w:rPr>
-        <w:fldChar w:fldCharType="end"/>
-      </w:r>
+      <w:fldSimple w:instr=" SEQ Figure \* ARABIC ">
+        <w:r>
+          <w:rPr>
+            <w:noProof/>
+          </w:rPr>
+          <w:t>17</w:t>
+        </w:r>
+      </w:fldSimple>
       <w:r>
         <w:t xml:space="preserve"> - Example room layout</w:t>
       </w:r>
@@ -5491,7 +5271,7 @@
                     <pic:cNvPicPr/>
                   </pic:nvPicPr>
                   <pic:blipFill>
-                    <a:blip r:embed="rId25">
+                    <a:blip r:embed="rId26">
                       <a:extLst>
                         <a:ext uri="{28A0092B-C50C-407E-A947-70E740481C1C}">
                           <a14:useLocalDpi xmlns:a14="http://schemas.microsoft.com/office/drawing/2010/main" val="0"/>
@@ -5525,27 +5305,14 @@
       <w:r>
         <w:t xml:space="preserve">Figure </w:t>
       </w:r>
-      <w:r>
-        <w:fldChar w:fldCharType="begin"/>
-      </w:r>
-      <w:r>
-        <w:instrText xml:space="preserve"> SEQ Figure \* ARABIC </w:instrText>
-      </w:r>
-      <w:r>
-        <w:fldChar w:fldCharType="separate"/>
-      </w:r>
-      <w:r>
-        <w:rPr>
-          <w:noProof/>
-        </w:rPr>
-        <w:t>18</w:t>
-      </w:r>
-      <w:r>
-        <w:rPr>
-          <w:noProof/>
-        </w:rPr>
-        <w:fldChar w:fldCharType="end"/>
-      </w:r>
+      <w:fldSimple w:instr=" SEQ Figure \* ARABIC ">
+        <w:r>
+          <w:rPr>
+            <w:noProof/>
+          </w:rPr>
+          <w:t>18</w:t>
+        </w:r>
+      </w:fldSimple>
       <w:r>
         <w:t xml:space="preserve"> - Successful Room Addition</w:t>
       </w:r>
@@ -5755,7 +5522,7 @@
                     <pic:cNvPicPr/>
                   </pic:nvPicPr>
                   <pic:blipFill>
-                    <a:blip r:embed="rId26" cstate="print">
+                    <a:blip r:embed="rId27" cstate="print">
                       <a:extLst>
                         <a:ext uri="{28A0092B-C50C-407E-A947-70E740481C1C}">
                           <a14:useLocalDpi xmlns:a14="http://schemas.microsoft.com/office/drawing/2010/main" val="0"/>
@@ -5789,27 +5556,14 @@
       <w:r>
         <w:t xml:space="preserve">Figure </w:t>
       </w:r>
-      <w:r>
-        <w:fldChar w:fldCharType="begin"/>
-      </w:r>
-      <w:r>
-        <w:instrText xml:space="preserve"> SEQ Figure \* ARABIC </w:instrText>
-      </w:r>
-      <w:r>
-        <w:fldChar w:fldCharType="separate"/>
-      </w:r>
-      <w:r>
-        <w:rPr>
-          <w:noProof/>
-        </w:rPr>
-        <w:t>19</w:t>
-      </w:r>
-      <w:r>
-        <w:rPr>
-          <w:noProof/>
-        </w:rPr>
-        <w:fldChar w:fldCharType="end"/>
-      </w:r>
+      <w:fldSimple w:instr=" SEQ Figure \* ARABIC ">
+        <w:r>
+          <w:rPr>
+            <w:noProof/>
+          </w:rPr>
+          <w:t>19</w:t>
+        </w:r>
+      </w:fldSimple>
       <w:r>
         <w:t xml:space="preserve"> - Impossible Floor Layout</w:t>
       </w:r>
@@ -5989,7 +5743,7 @@
                     <pic:cNvPicPr/>
                   </pic:nvPicPr>
                   <pic:blipFill>
-                    <a:blip r:embed="rId27">
+                    <a:blip r:embed="rId28">
                       <a:extLst>
                         <a:ext uri="{28A0092B-C50C-407E-A947-70E740481C1C}">
                           <a14:useLocalDpi xmlns:a14="http://schemas.microsoft.com/office/drawing/2010/main" val="0"/>
@@ -6023,27 +5777,14 @@
       <w:r>
         <w:t xml:space="preserve">Figure </w:t>
       </w:r>
-      <w:r>
-        <w:fldChar w:fldCharType="begin"/>
-      </w:r>
-      <w:r>
-        <w:instrText xml:space="preserve"> SEQ Figure \* ARABIC </w:instrText>
-      </w:r>
-      <w:r>
-        <w:fldChar w:fldCharType="separate"/>
-      </w:r>
-      <w:r>
-        <w:rPr>
-          <w:noProof/>
-        </w:rPr>
-        <w:t>20</w:t>
-      </w:r>
-      <w:r>
-        <w:rPr>
-          <w:noProof/>
-        </w:rPr>
-        <w:fldChar w:fldCharType="end"/>
-      </w:r>
+      <w:fldSimple w:instr=" SEQ Figure \* ARABIC ">
+        <w:r>
+          <w:rPr>
+            <w:noProof/>
+          </w:rPr>
+          <w:t>20</w:t>
+        </w:r>
+      </w:fldSimple>
       <w:r>
         <w:t xml:space="preserve"> - Algorithm Flaw</w:t>
       </w:r>
@@ -6061,7 +5802,7 @@
       </w:r>
     </w:p>
     <w:sectPr>
-      <w:footerReference w:type="default" r:id="rId28"/>
+      <w:footerReference w:type="default" r:id="rId29"/>
       <w:pgSz w:w="11906" w:h="16838"/>
       <w:pgMar w:top="1440" w:right="1440" w:bottom="1440" w:left="1440" w:header="708" w:footer="708" w:gutter="0"/>
       <w:cols w:space="708"/>
@@ -7566,6 +7307,18 @@
       <w:u w:val="single"/>
     </w:rPr>
   </w:style>
+  <w:style w:type="character" w:styleId="Mention">
+    <w:name w:val="Mention"/>
+    <w:basedOn w:val="DefaultParagraphFont"/>
+    <w:uiPriority w:val="99"/>
+    <w:semiHidden/>
+    <w:unhideWhenUsed/>
+    <w:rsid w:val="002C00FF"/>
+    <w:rPr>
+      <w:color w:val="2B579A"/>
+      <w:shd w:val="clear" w:color="auto" w:fill="E6E6E6"/>
+    </w:rPr>
+  </w:style>
 </w:styles>
 </file>
 
@@ -7869,7 +7622,7 @@
 </file>
 
 <file path=customXml/itemProps1.xml><?xml version="1.0" encoding="utf-8"?>
-<ds:datastoreItem xmlns:ds="http://schemas.openxmlformats.org/officeDocument/2006/customXml" ds:itemID="{E65530D1-669A-4CBE-A348-A4DF7038A239}">
+<ds:datastoreItem xmlns:ds="http://schemas.openxmlformats.org/officeDocument/2006/customXml" ds:itemID="{5C550DDA-94C4-4E03-83FA-B73391B13782}">
   <ds:schemaRefs>
     <ds:schemaRef ds:uri="http://schemas.openxmlformats.org/officeDocument/2006/bibliography"/>
   </ds:schemaRefs>

</xml_diff>